<commit_message>
Ajout descriptif des tables après création
</commit_message>
<xml_diff>
--- a/bootstrap_final/Session2/Pré-Prod récap Session 2.docx
+++ b/bootstrap_final/Session2/Pré-Prod récap Session 2.docx
@@ -351,11 +351,9 @@
           <w:numId w:val="1"/>
         </w:numPr>
       </w:pPr>
-      <w:proofErr w:type="spellStart"/>
-      <w:r>
-        <w:t>Reaction</w:t>
-      </w:r>
-      <w:proofErr w:type="spellEnd"/>
+      <w:r>
+        <w:t>Type</w:t>
+      </w:r>
       <w:r>
         <w:t xml:space="preserve"> (ENUM)</w:t>
       </w:r>
@@ -545,6 +543,358 @@
       </w:r>
     </w:p>
     <w:p/>
+    <w:p>
+      <w:pPr>
+        <w:rPr>
+          <w:u w:val="single"/>
+        </w:rPr>
+      </w:pPr>
+      <w:r>
+        <w:rPr>
+          <w:u w:val="single"/>
+        </w:rPr>
+        <w:t xml:space="preserve">Descriptif des tables utilisées : </w:t>
+      </w:r>
+    </w:p>
+    <w:p>
+      <w:r>
+        <w:t>Déjà existante :</w:t>
+      </w:r>
+    </w:p>
+    <w:p>
+      <w:pPr>
+        <w:pStyle w:val="Paragraphedeliste"/>
+        <w:numPr>
+          <w:ilvl w:val="0"/>
+          <w:numId w:val="1"/>
+        </w:numPr>
+      </w:pPr>
+      <w:r>
+        <w:t>Utilisateur (</w:t>
+      </w:r>
+      <w:proofErr w:type="gramStart"/>
+      <w:r>
+        <w:rPr>
+          <w:i/>
+          <w:iCs/>
+          <w:color w:val="FF0000"/>
+          <w:u w:val="single"/>
+        </w:rPr>
+        <w:t>email</w:t>
+      </w:r>
+      <w:proofErr w:type="gramEnd"/>
+      <w:r>
+        <w:rPr>
+          <w:i/>
+          <w:iCs/>
+          <w:color w:val="FF0000"/>
+          <w:u w:val="single"/>
+        </w:rPr>
+        <w:t>_adress</w:t>
+      </w:r>
+      <w:r>
+        <w:t xml:space="preserve">, nom, </w:t>
+      </w:r>
+      <w:proofErr w:type="spellStart"/>
+      <w:r>
+        <w:t>prenom</w:t>
+      </w:r>
+      <w:proofErr w:type="spellEnd"/>
+      <w:r>
+        <w:t>, mdp, newsletter</w:t>
+      </w:r>
+      <w:r>
+        <w:t xml:space="preserve">, </w:t>
+      </w:r>
+      <w:r>
+        <w:rPr>
+          <w:color w:val="70AD47" w:themeColor="accent6"/>
+        </w:rPr>
+        <w:t>rang</w:t>
+      </w:r>
+      <w:r>
+        <w:t>)</w:t>
+      </w:r>
+      <w:r>
+        <w:t xml:space="preserve"> </w:t>
+      </w:r>
+    </w:p>
+    <w:p>
+      <w:r>
+        <w:t>Nouvelles :</w:t>
+      </w:r>
+    </w:p>
+    <w:p>
+      <w:pPr>
+        <w:pStyle w:val="Paragraphedeliste"/>
+        <w:numPr>
+          <w:ilvl w:val="0"/>
+          <w:numId w:val="1"/>
+        </w:numPr>
+      </w:pPr>
+      <w:r>
+        <w:t xml:space="preserve">Un utilisateur créer un/des topic(s) : relation 1N avec la clé primaire </w:t>
+      </w:r>
+      <w:proofErr w:type="gramStart"/>
+      <w:r>
+        <w:rPr>
+          <w:i/>
+          <w:iCs/>
+          <w:u w:val="single"/>
+        </w:rPr>
+        <w:t>email</w:t>
+      </w:r>
+      <w:proofErr w:type="gramEnd"/>
+      <w:r>
+        <w:rPr>
+          <w:u w:val="single"/>
+        </w:rPr>
+        <w:t>_</w:t>
+      </w:r>
+      <w:r>
+        <w:rPr>
+          <w:i/>
+          <w:iCs/>
+          <w:u w:val="single"/>
+        </w:rPr>
+        <w:t>adress</w:t>
+      </w:r>
+      <w:r>
+        <w:t xml:space="preserve"> qui migre vers topic. Donc Topic (</w:t>
+      </w:r>
+      <w:proofErr w:type="spellStart"/>
+      <w:r>
+        <w:rPr>
+          <w:i/>
+          <w:iCs/>
+          <w:color w:val="FF0000"/>
+          <w:u w:val="single"/>
+        </w:rPr>
+        <w:t>topic_id</w:t>
+      </w:r>
+      <w:proofErr w:type="spellEnd"/>
+      <w:r>
+        <w:t xml:space="preserve">, titre, </w:t>
+      </w:r>
+      <w:proofErr w:type="spellStart"/>
+      <w:r>
+        <w:t>mots_cles</w:t>
+      </w:r>
+      <w:proofErr w:type="spellEnd"/>
+      <w:r>
+        <w:t xml:space="preserve">, </w:t>
+      </w:r>
+      <w:proofErr w:type="gramStart"/>
+      <w:r>
+        <w:rPr>
+          <w:i/>
+          <w:iCs/>
+          <w:color w:val="4472C4" w:themeColor="accent1"/>
+          <w:u w:val="single"/>
+        </w:rPr>
+        <w:t>email</w:t>
+      </w:r>
+      <w:proofErr w:type="gramEnd"/>
+      <w:r>
+        <w:rPr>
+          <w:i/>
+          <w:iCs/>
+          <w:color w:val="4472C4" w:themeColor="accent1"/>
+          <w:u w:val="single"/>
+        </w:rPr>
+        <w:t>_adress</w:t>
+      </w:r>
+      <w:r>
+        <w:t>)</w:t>
+      </w:r>
+    </w:p>
+    <w:p>
+      <w:pPr>
+        <w:pStyle w:val="Paragraphedeliste"/>
+        <w:numPr>
+          <w:ilvl w:val="0"/>
+          <w:numId w:val="1"/>
+        </w:numPr>
+      </w:pPr>
+      <w:r>
+        <w:t xml:space="preserve">Un message est écrit par un utilisateur sur un topic, migration des clés primaire </w:t>
+      </w:r>
+      <w:proofErr w:type="gramStart"/>
+      <w:r>
+        <w:rPr>
+          <w:i/>
+          <w:iCs/>
+          <w:u w:val="single"/>
+        </w:rPr>
+        <w:t>email</w:t>
+      </w:r>
+      <w:proofErr w:type="gramEnd"/>
+      <w:r>
+        <w:rPr>
+          <w:i/>
+          <w:iCs/>
+          <w:u w:val="single"/>
+        </w:rPr>
+        <w:t>_adress</w:t>
+      </w:r>
+      <w:r>
+        <w:t xml:space="preserve"> et </w:t>
+      </w:r>
+      <w:proofErr w:type="spellStart"/>
+      <w:r>
+        <w:rPr>
+          <w:i/>
+          <w:iCs/>
+          <w:u w:val="single"/>
+        </w:rPr>
+        <w:t>topic_id</w:t>
+      </w:r>
+      <w:proofErr w:type="spellEnd"/>
+      <w:r>
+        <w:t>. Message (</w:t>
+      </w:r>
+      <w:proofErr w:type="spellStart"/>
+      <w:r>
+        <w:rPr>
+          <w:i/>
+          <w:iCs/>
+          <w:color w:val="FF0000"/>
+          <w:u w:val="single"/>
+        </w:rPr>
+        <w:t>message_id</w:t>
+      </w:r>
+      <w:proofErr w:type="spellEnd"/>
+      <w:r>
+        <w:t xml:space="preserve">, contenu, </w:t>
+      </w:r>
+      <w:r>
+        <w:rPr>
+          <w:i/>
+          <w:iCs/>
+          <w:color w:val="4472C4" w:themeColor="accent1"/>
+          <w:u w:val="single"/>
+        </w:rPr>
+        <w:t>email_adress</w:t>
+      </w:r>
+      <w:r>
+        <w:t xml:space="preserve">, </w:t>
+      </w:r>
+      <w:proofErr w:type="spellStart"/>
+      <w:r>
+        <w:rPr>
+          <w:i/>
+          <w:iCs/>
+          <w:color w:val="4472C4" w:themeColor="accent1"/>
+          <w:u w:val="single"/>
+        </w:rPr>
+        <w:t>topic_id</w:t>
+      </w:r>
+      <w:proofErr w:type="spellEnd"/>
+      <w:r>
+        <w:t xml:space="preserve">). Relation NN à laquelle on a rajouté un </w:t>
+      </w:r>
+      <w:proofErr w:type="spellStart"/>
+      <w:r>
+        <w:rPr>
+          <w:i/>
+          <w:iCs/>
+          <w:u w:val="single"/>
+        </w:rPr>
+        <w:t>message_id</w:t>
+      </w:r>
+      <w:proofErr w:type="spellEnd"/>
+      <w:r>
+        <w:t xml:space="preserve"> car utile dans la relation avec </w:t>
+      </w:r>
+      <w:proofErr w:type="spellStart"/>
+      <w:r>
+        <w:t>reaction</w:t>
+      </w:r>
+      <w:proofErr w:type="spellEnd"/>
+      <w:r>
+        <w:t>.</w:t>
+      </w:r>
+    </w:p>
+    <w:p>
+      <w:pPr>
+        <w:pStyle w:val="Paragraphedeliste"/>
+        <w:numPr>
+          <w:ilvl w:val="0"/>
+          <w:numId w:val="1"/>
+        </w:numPr>
+      </w:pPr>
+      <w:r>
+        <w:t xml:space="preserve">Un/des utilisateur(s) réagissent à un/des message(s), relation NN avec migration des clés étrangères </w:t>
+      </w:r>
+      <w:proofErr w:type="gramStart"/>
+      <w:r>
+        <w:rPr>
+          <w:i/>
+          <w:iCs/>
+          <w:u w:val="single"/>
+        </w:rPr>
+        <w:t>email</w:t>
+      </w:r>
+      <w:proofErr w:type="gramEnd"/>
+      <w:r>
+        <w:rPr>
+          <w:i/>
+          <w:iCs/>
+          <w:u w:val="single"/>
+        </w:rPr>
+        <w:t>_adress</w:t>
+      </w:r>
+      <w:r>
+        <w:t xml:space="preserve"> et </w:t>
+      </w:r>
+      <w:proofErr w:type="spellStart"/>
+      <w:r>
+        <w:rPr>
+          <w:i/>
+          <w:iCs/>
+          <w:u w:val="single"/>
+        </w:rPr>
+        <w:t>message_id</w:t>
+      </w:r>
+      <w:proofErr w:type="spellEnd"/>
+      <w:r>
+        <w:t xml:space="preserve">. </w:t>
+      </w:r>
+      <w:proofErr w:type="spellStart"/>
+      <w:r>
+        <w:t>Reaction</w:t>
+      </w:r>
+      <w:proofErr w:type="spellEnd"/>
+      <w:r>
+        <w:t xml:space="preserve"> (type, </w:t>
+      </w:r>
+      <w:proofErr w:type="spellStart"/>
+      <w:r>
+        <w:rPr>
+          <w:i/>
+          <w:iCs/>
+          <w:color w:val="4472C4" w:themeColor="accent1"/>
+          <w:u w:val="single"/>
+        </w:rPr>
+        <w:t>message_id</w:t>
+      </w:r>
+      <w:proofErr w:type="spellEnd"/>
+      <w:r>
+        <w:t xml:space="preserve">, </w:t>
+      </w:r>
+      <w:r>
+        <w:rPr>
+          <w:i/>
+          <w:iCs/>
+          <w:color w:val="4472C4" w:themeColor="accent1"/>
+          <w:u w:val="single"/>
+        </w:rPr>
+        <w:t>email_adress</w:t>
+      </w:r>
+      <w:r>
+        <w:t>)</w:t>
+      </w:r>
+    </w:p>
     <w:sectPr>
       <w:pgSz w:w="11906" w:h="16838"/>
       <w:pgMar w:top="1417" w:right="1417" w:bottom="1417" w:left="1417" w:header="708" w:footer="708" w:gutter="0"/>

</xml_diff>